<commit_message>
revised manuscript, updated supplementary, organized files
</commit_message>
<xml_diff>
--- a/manuscript/Obsolete figures.docx
+++ b/manuscript/Obsolete figures.docx
@@ -538,6 +538,399 @@
         <w:br w:type="page"/>
       </w:r>
     </w:p>
+    <w:p/>
+    <w:p>
+      <w:r>
+        <w:t>Simulated data</w:t>
+      </w:r>
+    </w:p>
+    <w:p/>
+    <w:p/>
+    <w:tbl>
+      <w:tblPr>
+        <w:tblStyle w:val="TableGrid"/>
+        <w:tblW w:w="0" w:type="auto"/>
+        <w:tblBorders>
+          <w:top w:val="none" w:sz="0" w:space="0" w:color="auto"/>
+          <w:left w:val="none" w:sz="0" w:space="0" w:color="auto"/>
+          <w:bottom w:val="none" w:sz="0" w:space="0" w:color="auto"/>
+          <w:right w:val="none" w:sz="0" w:space="0" w:color="auto"/>
+          <w:insideH w:val="none" w:sz="0" w:space="0" w:color="auto"/>
+          <w:insideV w:val="none" w:sz="0" w:space="0" w:color="auto"/>
+        </w:tblBorders>
+        <w:tblLayout w:type="fixed"/>
+        <w:tblLook w:val="04A0" w:firstRow="1" w:lastRow="0" w:firstColumn="1" w:lastColumn="0" w:noHBand="0" w:noVBand="1"/>
+      </w:tblPr>
+      <w:tblGrid>
+        <w:gridCol w:w="1908"/>
+        <w:gridCol w:w="754"/>
+        <w:gridCol w:w="1239"/>
+        <w:gridCol w:w="1239"/>
+        <w:gridCol w:w="1239"/>
+        <w:gridCol w:w="1237"/>
+        <w:gridCol w:w="1240"/>
+      </w:tblGrid>
+      <w:tr>
+        <w:trPr>
+          <w:trHeight w:val="243"/>
+        </w:trPr>
+        <w:tc>
+          <w:tcPr>
+            <w:tcW w:w="1908" w:type="dxa"/>
+            <w:tcBorders>
+              <w:bottom w:val="single" w:sz="4" w:space="0" w:color="auto"/>
+              <w:right w:val="single" w:sz="4" w:space="0" w:color="auto"/>
+            </w:tcBorders>
+          </w:tcPr>
+          <w:p/>
+        </w:tc>
+        <w:tc>
+          <w:tcPr>
+            <w:tcW w:w="4471" w:type="dxa"/>
+            <w:gridSpan w:val="4"/>
+            <w:tcBorders>
+              <w:left w:val="single" w:sz="4" w:space="0" w:color="auto"/>
+              <w:bottom w:val="single" w:sz="4" w:space="0" w:color="auto"/>
+              <w:right w:val="single" w:sz="4" w:space="0" w:color="auto"/>
+            </w:tcBorders>
+          </w:tcPr>
+          <w:p>
+            <w:r>
+              <w:rPr>
+                <w:rFonts w:ascii="Cambria" w:hAnsi="Cambria"/>
+              </w:rPr>
+              <w:t>κ</w:t>
+            </w:r>
+            <w:r>
+              <w:t xml:space="preserve"> = 0.1</w:t>
+            </w:r>
+          </w:p>
+        </w:tc>
+        <w:tc>
+          <w:tcPr>
+            <w:tcW w:w="2477" w:type="dxa"/>
+            <w:gridSpan w:val="2"/>
+            <w:tcBorders>
+              <w:left w:val="single" w:sz="4" w:space="0" w:color="auto"/>
+              <w:bottom w:val="single" w:sz="4" w:space="0" w:color="auto"/>
+            </w:tcBorders>
+          </w:tcPr>
+          <w:p>
+            <w:r>
+              <w:rPr>
+                <w:rFonts w:ascii="Cambria" w:hAnsi="Cambria"/>
+              </w:rPr>
+              <w:t>κ</w:t>
+            </w:r>
+            <w:r>
+              <w:t xml:space="preserve"> = 0.3</w:t>
+            </w:r>
+          </w:p>
+        </w:tc>
+      </w:tr>
+      <w:tr>
+        <w:tc>
+          <w:tcPr>
+            <w:tcW w:w="1908" w:type="dxa"/>
+            <w:tcBorders>
+              <w:top w:val="single" w:sz="4" w:space="0" w:color="auto"/>
+              <w:bottom w:val="single" w:sz="4" w:space="0" w:color="auto"/>
+              <w:right w:val="single" w:sz="4" w:space="0" w:color="auto"/>
+            </w:tcBorders>
+          </w:tcPr>
+          <w:p/>
+        </w:tc>
+        <w:tc>
+          <w:tcPr>
+            <w:tcW w:w="6948" w:type="dxa"/>
+            <w:gridSpan w:val="6"/>
+            <w:tcBorders>
+              <w:top w:val="single" w:sz="4" w:space="0" w:color="auto"/>
+              <w:left w:val="single" w:sz="4" w:space="0" w:color="auto"/>
+              <w:bottom w:val="single" w:sz="4" w:space="0" w:color="auto"/>
+            </w:tcBorders>
+          </w:tcPr>
+          <w:p>
+            <w:r>
+              <w:t>Completion</w:t>
+            </w:r>
+          </w:p>
+        </w:tc>
+      </w:tr>
+      <w:tr>
+        <w:tc>
+          <w:tcPr>
+            <w:tcW w:w="1908" w:type="dxa"/>
+            <w:tcBorders>
+              <w:top w:val="single" w:sz="4" w:space="0" w:color="auto"/>
+              <w:right w:val="single" w:sz="4" w:space="0" w:color="auto"/>
+            </w:tcBorders>
+          </w:tcPr>
+          <w:p/>
+        </w:tc>
+        <w:tc>
+          <w:tcPr>
+            <w:tcW w:w="754" w:type="dxa"/>
+            <w:tcBorders>
+              <w:top w:val="single" w:sz="4" w:space="0" w:color="auto"/>
+              <w:left w:val="single" w:sz="4" w:space="0" w:color="auto"/>
+            </w:tcBorders>
+          </w:tcPr>
+          <w:p>
+            <w:r>
+              <w:t>5%</w:t>
+            </w:r>
+          </w:p>
+        </w:tc>
+        <w:tc>
+          <w:tcPr>
+            <w:tcW w:w="1239" w:type="dxa"/>
+            <w:tcBorders>
+              <w:top w:val="single" w:sz="4" w:space="0" w:color="auto"/>
+            </w:tcBorders>
+          </w:tcPr>
+          <w:p>
+            <w:r>
+              <w:t>10%</w:t>
+            </w:r>
+          </w:p>
+        </w:tc>
+        <w:tc>
+          <w:tcPr>
+            <w:tcW w:w="1239" w:type="dxa"/>
+            <w:tcBorders>
+              <w:top w:val="single" w:sz="4" w:space="0" w:color="auto"/>
+            </w:tcBorders>
+          </w:tcPr>
+          <w:p>
+            <w:r>
+              <w:t>20%</w:t>
+            </w:r>
+          </w:p>
+        </w:tc>
+        <w:tc>
+          <w:tcPr>
+            <w:tcW w:w="1239" w:type="dxa"/>
+            <w:tcBorders>
+              <w:top w:val="single" w:sz="4" w:space="0" w:color="auto"/>
+              <w:right w:val="single" w:sz="4" w:space="0" w:color="auto"/>
+            </w:tcBorders>
+          </w:tcPr>
+          <w:p>
+            <w:r>
+              <w:t>50%</w:t>
+            </w:r>
+          </w:p>
+        </w:tc>
+        <w:tc>
+          <w:tcPr>
+            <w:tcW w:w="1237" w:type="dxa"/>
+            <w:tcBorders>
+              <w:top w:val="single" w:sz="4" w:space="0" w:color="auto"/>
+              <w:left w:val="single" w:sz="4" w:space="0" w:color="auto"/>
+            </w:tcBorders>
+          </w:tcPr>
+          <w:p>
+            <w:r>
+              <w:t>5%</w:t>
+            </w:r>
+          </w:p>
+        </w:tc>
+        <w:tc>
+          <w:tcPr>
+            <w:tcW w:w="1240" w:type="dxa"/>
+            <w:tcBorders>
+              <w:top w:val="single" w:sz="4" w:space="0" w:color="auto"/>
+            </w:tcBorders>
+          </w:tcPr>
+          <w:p>
+            <w:r>
+              <w:t>50%</w:t>
+            </w:r>
+          </w:p>
+        </w:tc>
+      </w:tr>
+      <w:tr>
+        <w:tc>
+          <w:tcPr>
+            <w:tcW w:w="1908" w:type="dxa"/>
+            <w:tcBorders>
+              <w:right w:val="single" w:sz="4" w:space="0" w:color="auto"/>
+            </w:tcBorders>
+          </w:tcPr>
+          <w:p>
+            <w:proofErr w:type="spellStart"/>
+            <w:r>
+              <w:t>Avg</w:t>
+            </w:r>
+            <w:proofErr w:type="spellEnd"/>
+            <w:r>
+              <w:t xml:space="preserve"> true positives</w:t>
+            </w:r>
+          </w:p>
+        </w:tc>
+        <w:tc>
+          <w:tcPr>
+            <w:tcW w:w="754" w:type="dxa"/>
+            <w:tcBorders>
+              <w:left w:val="single" w:sz="4" w:space="0" w:color="auto"/>
+            </w:tcBorders>
+          </w:tcPr>
+          <w:p>
+            <w:r>
+              <w:t>9.2</w:t>
+            </w:r>
+          </w:p>
+        </w:tc>
+        <w:tc>
+          <w:tcPr>
+            <w:tcW w:w="1239" w:type="dxa"/>
+          </w:tcPr>
+          <w:p>
+            <w:r>
+              <w:t>14.4</w:t>
+            </w:r>
+          </w:p>
+        </w:tc>
+        <w:tc>
+          <w:tcPr>
+            <w:tcW w:w="1239" w:type="dxa"/>
+          </w:tcPr>
+          <w:p>
+            <w:r>
+              <w:t>14.2</w:t>
+            </w:r>
+          </w:p>
+        </w:tc>
+        <w:tc>
+          <w:tcPr>
+            <w:tcW w:w="1239" w:type="dxa"/>
+            <w:tcBorders>
+              <w:right w:val="single" w:sz="4" w:space="0" w:color="auto"/>
+            </w:tcBorders>
+          </w:tcPr>
+          <w:p>
+            <w:r>
+              <w:t>14.5</w:t>
+            </w:r>
+          </w:p>
+        </w:tc>
+        <w:tc>
+          <w:tcPr>
+            <w:tcW w:w="1237" w:type="dxa"/>
+            <w:tcBorders>
+              <w:left w:val="single" w:sz="4" w:space="0" w:color="auto"/>
+            </w:tcBorders>
+          </w:tcPr>
+          <w:p>
+            <w:r>
+              <w:t>13.4</w:t>
+            </w:r>
+          </w:p>
+        </w:tc>
+        <w:tc>
+          <w:tcPr>
+            <w:tcW w:w="1240" w:type="dxa"/>
+          </w:tcPr>
+          <w:p>
+            <w:r>
+              <w:t>13.4</w:t>
+            </w:r>
+          </w:p>
+        </w:tc>
+      </w:tr>
+      <w:tr>
+        <w:tc>
+          <w:tcPr>
+            <w:tcW w:w="1908" w:type="dxa"/>
+            <w:tcBorders>
+              <w:right w:val="single" w:sz="4" w:space="0" w:color="auto"/>
+            </w:tcBorders>
+          </w:tcPr>
+          <w:p>
+            <w:proofErr w:type="spellStart"/>
+            <w:proofErr w:type="gramStart"/>
+            <w:r>
+              <w:t>avg</w:t>
+            </w:r>
+            <w:proofErr w:type="spellEnd"/>
+            <w:proofErr w:type="gramEnd"/>
+            <w:r>
+              <w:t xml:space="preserve"> false positives</w:t>
+            </w:r>
+          </w:p>
+        </w:tc>
+        <w:tc>
+          <w:tcPr>
+            <w:tcW w:w="754" w:type="dxa"/>
+            <w:tcBorders>
+              <w:left w:val="single" w:sz="4" w:space="0" w:color="auto"/>
+            </w:tcBorders>
+          </w:tcPr>
+          <w:p>
+            <w:r>
+              <w:t>0.5</w:t>
+            </w:r>
+          </w:p>
+        </w:tc>
+        <w:tc>
+          <w:tcPr>
+            <w:tcW w:w="1239" w:type="dxa"/>
+          </w:tcPr>
+          <w:p>
+            <w:r>
+              <w:t>0.6</w:t>
+            </w:r>
+          </w:p>
+        </w:tc>
+        <w:tc>
+          <w:tcPr>
+            <w:tcW w:w="1239" w:type="dxa"/>
+          </w:tcPr>
+          <w:p>
+            <w:r>
+              <w:t>0.5</w:t>
+            </w:r>
+          </w:p>
+        </w:tc>
+        <w:tc>
+          <w:tcPr>
+            <w:tcW w:w="1239" w:type="dxa"/>
+            <w:tcBorders>
+              <w:right w:val="single" w:sz="4" w:space="0" w:color="auto"/>
+            </w:tcBorders>
+          </w:tcPr>
+          <w:p>
+            <w:r>
+              <w:t>1</w:t>
+            </w:r>
+          </w:p>
+        </w:tc>
+        <w:tc>
+          <w:tcPr>
+            <w:tcW w:w="1237" w:type="dxa"/>
+            <w:tcBorders>
+              <w:left w:val="single" w:sz="4" w:space="0" w:color="auto"/>
+            </w:tcBorders>
+          </w:tcPr>
+          <w:p>
+            <w:r>
+              <w:t>1.1</w:t>
+            </w:r>
+          </w:p>
+        </w:tc>
+        <w:tc>
+          <w:tcPr>
+            <w:tcW w:w="1240" w:type="dxa"/>
+          </w:tcPr>
+          <w:p>
+            <w:r>
+              <w:t>4.7</w:t>
+            </w:r>
+          </w:p>
+        </w:tc>
+      </w:tr>
+    </w:tbl>
     <w:p>
       <w:pPr>
         <w:rPr>
@@ -794,6 +1187,29 @@
       <w:szCs w:val="20"/>
     </w:rPr>
   </w:style>
+  <w:style w:type="table" w:styleId="TableGrid">
+    <w:name w:val="Table Grid"/>
+    <w:basedOn w:val="TableNormal"/>
+    <w:uiPriority w:val="59"/>
+    <w:rsid w:val="00B62712"/>
+    <w:tblPr>
+      <w:tblInd w:w="0" w:type="dxa"/>
+      <w:tblBorders>
+        <w:top w:val="single" w:sz="4" w:space="0" w:color="auto"/>
+        <w:left w:val="single" w:sz="4" w:space="0" w:color="auto"/>
+        <w:bottom w:val="single" w:sz="4" w:space="0" w:color="auto"/>
+        <w:right w:val="single" w:sz="4" w:space="0" w:color="auto"/>
+        <w:insideH w:val="single" w:sz="4" w:space="0" w:color="auto"/>
+        <w:insideV w:val="single" w:sz="4" w:space="0" w:color="auto"/>
+      </w:tblBorders>
+      <w:tblCellMar>
+        <w:top w:w="0" w:type="dxa"/>
+        <w:left w:w="108" w:type="dxa"/>
+        <w:bottom w:w="0" w:type="dxa"/>
+        <w:right w:w="108" w:type="dxa"/>
+      </w:tblCellMar>
+    </w:tblPr>
+  </w:style>
 </w:styles>
 </file>
 
@@ -1022,6 +1438,29 @@
       <w:sz w:val="20"/>
       <w:szCs w:val="20"/>
     </w:rPr>
+  </w:style>
+  <w:style w:type="table" w:styleId="TableGrid">
+    <w:name w:val="Table Grid"/>
+    <w:basedOn w:val="TableNormal"/>
+    <w:uiPriority w:val="59"/>
+    <w:rsid w:val="00B62712"/>
+    <w:tblPr>
+      <w:tblInd w:w="0" w:type="dxa"/>
+      <w:tblBorders>
+        <w:top w:val="single" w:sz="4" w:space="0" w:color="auto"/>
+        <w:left w:val="single" w:sz="4" w:space="0" w:color="auto"/>
+        <w:bottom w:val="single" w:sz="4" w:space="0" w:color="auto"/>
+        <w:right w:val="single" w:sz="4" w:space="0" w:color="auto"/>
+        <w:insideH w:val="single" w:sz="4" w:space="0" w:color="auto"/>
+        <w:insideV w:val="single" w:sz="4" w:space="0" w:color="auto"/>
+      </w:tblBorders>
+      <w:tblCellMar>
+        <w:top w:w="0" w:type="dxa"/>
+        <w:left w:w="108" w:type="dxa"/>
+        <w:bottom w:w="0" w:type="dxa"/>
+        <w:right w:w="108" w:type="dxa"/>
+      </w:tblCellMar>
+    </w:tblPr>
   </w:style>
 </w:styles>
 </file>

</xml_diff>